<commit_message>
bind all references in season1
</commit_message>
<xml_diff>
--- a/CSF_in_SME_e-business_FinTech_v7.docx
+++ b/CSF_in_SME_e-business_FinTech_v7.docx
@@ -15458,12 +15458,6 @@
         <w:t>ند</w:t>
       </w:r>
       <w:r>
-        <w:rPr>
-          <w:rtl/>
-        </w:rPr>
-        <w:t>.</w:t>
-      </w:r>
-      <w:r>
         <w:t xml:space="preserve"> </w:t>
       </w:r>
       <w:sdt>
@@ -15504,6 +15498,13 @@
           </w:r>
         </w:sdtContent>
       </w:sdt>
+      <w:r>
+        <w:rPr>
+          <w:rFonts w:hint="cs"/>
+          <w:rtl/>
+        </w:rPr>
+        <w:t>.</w:t>
+      </w:r>
     </w:p>
     <w:p>
       <w:pPr>
@@ -17898,13 +17899,6 @@
           <w:rtl/>
         </w:rPr>
         <w:t xml:space="preserve"> نمود</w:t>
-      </w:r>
-      <w:r>
-        <w:rPr>
-          <w:rFonts w:hint="cs"/>
-          <w:rtl/>
-        </w:rPr>
-        <w:t>.</w:t>
       </w:r>
       <w:sdt>
         <w:sdtPr>
@@ -17934,6 +17928,13 @@
           <w:r>
             <w:rPr>
               <w:noProof/>
+              <w:rtl/>
+            </w:rPr>
+            <w:t xml:space="preserve"> </w:t>
+          </w:r>
+          <w:r>
+            <w:rPr>
+              <w:noProof/>
             </w:rPr>
             <w:t>(Molla &amp; Licker, 2001, p. 133)</w:t>
           </w:r>
@@ -17950,6 +17951,13 @@
           <w:rFonts w:hint="cs"/>
           <w:rtl/>
         </w:rPr>
+        <w:t>.</w:t>
+      </w:r>
+      <w:r>
+        <w:rPr>
+          <w:rFonts w:hint="cs"/>
+          <w:rtl/>
+        </w:rPr>
         <w:t xml:space="preserve"> </w:t>
       </w:r>
       <w:r>
@@ -18152,12 +18160,6 @@
           <w:rtl/>
         </w:rPr>
         <w:t>شود</w:t>
-      </w:r>
-      <w:r>
-        <w:rPr>
-          <w:rtl/>
-        </w:rPr>
-        <w:t>.</w:t>
       </w:r>
       <w:sdt>
         <w:sdtPr>
@@ -18176,19 +18178,20 @@
             <w:fldChar w:fldCharType="begin"/>
           </w:r>
           <w:r>
-            <w:instrText>CITATION Saa96 \p 104 \l 1065</w:instrText>
-          </w:r>
-          <w:r>
-            <w:rPr>
-              <w:rtl/>
-            </w:rPr>
-            <w:instrText xml:space="preserve"> </w:instrText>
+            <w:instrText xml:space="preserve">CITATION Saa96 \p 104 \l 1065 </w:instrText>
           </w:r>
           <w:r>
             <w:rPr>
               <w:rtl/>
             </w:rPr>
             <w:fldChar w:fldCharType="separate"/>
+          </w:r>
+          <w:r>
+            <w:rPr>
+              <w:noProof/>
+              <w:rtl/>
+            </w:rPr>
+            <w:t xml:space="preserve"> </w:t>
           </w:r>
           <w:r>
             <w:rPr>
@@ -18204,6 +18207,13 @@
           </w:r>
         </w:sdtContent>
       </w:sdt>
+      <w:r>
+        <w:rPr>
+          <w:rFonts w:hint="cs"/>
+          <w:rtl/>
+        </w:rPr>
+        <w:t>.</w:t>
+      </w:r>
     </w:p>
     <w:p>
       <w:pPr>
@@ -18852,13 +18862,6 @@
           <w:rtl/>
         </w:rPr>
         <w:t xml:space="preserve"> سازمان شناخته شده‌اند</w:t>
-      </w:r>
-      <w:r>
-        <w:rPr>
-          <w:rFonts w:hint="cs"/>
-          <w:rtl/>
-        </w:rPr>
-        <w:t>.</w:t>
       </w:r>
       <w:sdt>
         <w:sdtPr>
@@ -18911,10 +18914,15 @@
           <w:rFonts w:hint="cs"/>
           <w:rtl/>
         </w:rPr>
+        <w:t>.</w:t>
+      </w:r>
+      <w:r>
+        <w:rPr>
+          <w:rFonts w:hint="cs"/>
+          <w:rtl/>
+        </w:rPr>
         <w:t xml:space="preserve"> </w:t>
       </w:r>
-      <w:bookmarkStart w:id="8" w:name="_GoBack"/>
-      <w:bookmarkEnd w:id="8"/>
       <w:r>
         <w:rPr>
           <w:rtl/>
@@ -19225,16 +19233,59 @@
         <w:rPr>
           <w:rtl/>
         </w:rPr>
-        <w:t xml:space="preserve"> کرد. (</w:t>
-      </w:r>
-      <w:r>
-        <w:t>Ahmad &amp; Cuenca,2013,105</w:t>
-      </w:r>
-      <w:r>
-        <w:rPr>
-          <w:rtl/>
-        </w:rPr>
-        <w:t>)</w:t>
+        <w:t xml:space="preserve"> کرد</w:t>
+      </w:r>
+      <w:sdt>
+        <w:sdtPr>
+          <w:rPr>
+            <w:rtl/>
+          </w:rPr>
+          <w:id w:val="-557941089"/>
+          <w:citation/>
+        </w:sdtPr>
+        <w:sdtContent>
+          <w:r>
+            <w:rPr>
+              <w:rtl/>
+            </w:rPr>
+            <w:fldChar w:fldCharType="begin"/>
+          </w:r>
+          <w:r>
+            <w:instrText xml:space="preserve">CITATION Cri \p 105 \l 1065 </w:instrText>
+          </w:r>
+          <w:r>
+            <w:rPr>
+              <w:rtl/>
+            </w:rPr>
+            <w:fldChar w:fldCharType="separate"/>
+          </w:r>
+          <w:r>
+            <w:rPr>
+              <w:noProof/>
+              <w:rtl/>
+            </w:rPr>
+            <w:t xml:space="preserve"> </w:t>
+          </w:r>
+          <w:r>
+            <w:rPr>
+              <w:noProof/>
+            </w:rPr>
+            <w:t>(Ahmad &amp; Cuenca, 2013, p. 105)</w:t>
+          </w:r>
+          <w:r>
+            <w:rPr>
+              <w:rtl/>
+            </w:rPr>
+            <w:fldChar w:fldCharType="end"/>
+          </w:r>
+        </w:sdtContent>
+      </w:sdt>
+      <w:r>
+        <w:rPr>
+          <w:rFonts w:hint="cs"/>
+          <w:rtl/>
+        </w:rPr>
+        <w:t>.</w:t>
       </w:r>
     </w:p>
     <w:p>
@@ -19924,18 +19975,75 @@
       </w:r>
       <w:r>
         <w:rPr>
-          <w:rtl/>
-        </w:rPr>
-        <w:t xml:space="preserve">. ( </w:t>
-      </w:r>
-      <w:r>
-        <w:t>Schueffel, 2017,32</w:t>
-      </w:r>
-      <w:r>
-        <w:rPr>
-          <w:rtl/>
-        </w:rPr>
-        <w:t>). ف</w:t>
+          <w:rFonts w:hint="cs"/>
+          <w:rtl/>
+        </w:rPr>
+        <w:t xml:space="preserve"> </w:t>
+      </w:r>
+      <w:sdt>
+        <w:sdtPr>
+          <w:rPr>
+            <w:rFonts w:hint="cs"/>
+            <w:rtl/>
+          </w:rPr>
+          <w:id w:val="278692419"/>
+          <w:citation/>
+        </w:sdtPr>
+        <w:sdtContent>
+          <w:r>
+            <w:rPr>
+              <w:rtl/>
+            </w:rPr>
+            <w:fldChar w:fldCharType="begin"/>
+          </w:r>
+          <w:r>
+            <w:instrText>CITATION Tam \p 32 \l 1065</w:instrText>
+          </w:r>
+          <w:r>
+            <w:rPr>
+              <w:rtl/>
+            </w:rPr>
+            <w:instrText xml:space="preserve"> </w:instrText>
+          </w:r>
+          <w:r>
+            <w:rPr>
+              <w:rtl/>
+            </w:rPr>
+            <w:fldChar w:fldCharType="separate"/>
+          </w:r>
+          <w:r>
+            <w:rPr>
+              <w:noProof/>
+            </w:rPr>
+            <w:t>(Schueffel, 2017, p. 32)</w:t>
+          </w:r>
+          <w:r>
+            <w:rPr>
+              <w:rtl/>
+            </w:rPr>
+            <w:fldChar w:fldCharType="end"/>
+          </w:r>
+        </w:sdtContent>
+      </w:sdt>
+      <w:r>
+        <w:rPr>
+          <w:rFonts w:hint="cs"/>
+          <w:rtl/>
+        </w:rPr>
+        <w:t>.</w:t>
+      </w:r>
+      <w:r>
+        <w:rPr>
+          <w:rFonts w:hint="cs"/>
+          <w:rtl/>
+        </w:rPr>
+        <w:t xml:space="preserve"> </w:t>
+      </w:r>
+      <w:r>
+        <w:rPr>
+          <w:rtl/>
+        </w:rPr>
+        <w:t>ف</w:t>
       </w:r>
       <w:r>
         <w:rPr>
@@ -20313,16 +20421,20 @@
         <w:rPr>
           <w:rtl/>
         </w:rPr>
-        <w:t xml:space="preserve"> کسب و کارها با هم (</w:t>
-      </w:r>
-      <w:r>
-        <w:t>B2B</w:t>
-      </w:r>
-      <w:r>
-        <w:rPr>
-          <w:rtl/>
-        </w:rPr>
-        <w:t>) هم کاربرد دارد.</w:t>
+        <w:t xml:space="preserve"> کسب و کارها با </w:t>
+      </w:r>
+      <w:r>
+        <w:rPr>
+          <w:rFonts w:hint="cs"/>
+          <w:rtl/>
+        </w:rPr>
+        <w:t>یکدیگر</w:t>
+      </w:r>
+      <w:r>
+        <w:rPr>
+          <w:rtl/>
+        </w:rPr>
+        <w:t xml:space="preserve"> هم کاربرد دارد.</w:t>
       </w:r>
     </w:p>
     <w:p>
@@ -22342,9 +22454,9 @@
           <w:rtl/>
         </w:rPr>
       </w:pPr>
-      <w:bookmarkStart w:id="9" w:name="_Toc1430498"/>
-      <w:bookmarkStart w:id="10" w:name="_Toc1430539"/>
-      <w:bookmarkStart w:id="11" w:name="_Toc1431462"/>
+      <w:bookmarkStart w:id="8" w:name="_Toc1430498"/>
+      <w:bookmarkStart w:id="9" w:name="_Toc1430539"/>
+      <w:bookmarkStart w:id="10" w:name="_Toc1431462"/>
       <w:r>
         <w:rPr>
           <w:rFonts w:hint="cs"/>
@@ -22366,9 +22478,9 @@
         </w:rPr>
         <w:t>های تحقیق</w:t>
       </w:r>
+      <w:bookmarkEnd w:id="8"/>
       <w:bookmarkEnd w:id="9"/>
       <w:bookmarkEnd w:id="10"/>
-      <w:bookmarkEnd w:id="11"/>
     </w:p>
     <w:p>
       <w:pPr>
@@ -23045,9 +23157,9 @@
           <w:rtl/>
         </w:rPr>
       </w:pPr>
-      <w:bookmarkStart w:id="12" w:name="_Toc1430499"/>
-      <w:bookmarkStart w:id="13" w:name="_Toc1430540"/>
-      <w:bookmarkStart w:id="14" w:name="_Toc1431463"/>
+      <w:bookmarkStart w:id="11" w:name="_Toc1430499"/>
+      <w:bookmarkStart w:id="12" w:name="_Toc1430540"/>
+      <w:bookmarkStart w:id="13" w:name="_Toc1431463"/>
       <w:r>
         <w:rPr>
           <w:rFonts w:hint="cs"/>
@@ -23055,9 +23167,9 @@
         </w:rPr>
         <w:t>اهمیت موضوع تحقیق و انگیزه انتخاب آن</w:t>
       </w:r>
+      <w:bookmarkEnd w:id="11"/>
       <w:bookmarkEnd w:id="12"/>
       <w:bookmarkEnd w:id="13"/>
-      <w:bookmarkEnd w:id="14"/>
     </w:p>
     <w:p>
       <w:pPr>
@@ -24826,9 +24938,9 @@
           <w:rtl/>
         </w:rPr>
       </w:pPr>
-      <w:bookmarkStart w:id="15" w:name="_Toc1430500"/>
-      <w:bookmarkStart w:id="16" w:name="_Toc1430541"/>
-      <w:bookmarkStart w:id="17" w:name="_Toc1431464"/>
+      <w:bookmarkStart w:id="14" w:name="_Toc1430500"/>
+      <w:bookmarkStart w:id="15" w:name="_Toc1430541"/>
+      <w:bookmarkStart w:id="16" w:name="_Toc1431464"/>
       <w:r>
         <w:rPr>
           <w:rFonts w:hint="cs"/>
@@ -24836,9 +24948,9 @@
         </w:rPr>
         <w:t>سوالات و فرضیه‌های تحقیق</w:t>
       </w:r>
+      <w:bookmarkEnd w:id="14"/>
       <w:bookmarkEnd w:id="15"/>
       <w:bookmarkEnd w:id="16"/>
-      <w:bookmarkEnd w:id="17"/>
       <w:r>
         <w:rPr>
           <w:rFonts w:hint="cs"/>
@@ -25259,9 +25371,9 @@
           <w:rtl/>
         </w:rPr>
       </w:pPr>
-      <w:bookmarkStart w:id="18" w:name="_Toc1430501"/>
-      <w:bookmarkStart w:id="19" w:name="_Toc1430542"/>
-      <w:bookmarkStart w:id="20" w:name="_Toc1431465"/>
+      <w:bookmarkStart w:id="17" w:name="_Toc1430501"/>
+      <w:bookmarkStart w:id="18" w:name="_Toc1430542"/>
+      <w:bookmarkStart w:id="19" w:name="_Toc1431465"/>
       <w:r>
         <w:rPr>
           <w:rFonts w:hint="cs"/>
@@ -25269,9 +25381,9 @@
         </w:rPr>
         <w:t>سوالات تحقیق</w:t>
       </w:r>
+      <w:bookmarkEnd w:id="17"/>
       <w:bookmarkEnd w:id="18"/>
       <w:bookmarkEnd w:id="19"/>
-      <w:bookmarkEnd w:id="20"/>
     </w:p>
     <w:p>
       <w:pPr>
@@ -25815,9 +25927,9 @@
           <w:rtl/>
         </w:rPr>
       </w:pPr>
-      <w:bookmarkStart w:id="21" w:name="_Toc1430502"/>
-      <w:bookmarkStart w:id="22" w:name="_Toc1430543"/>
-      <w:bookmarkStart w:id="23" w:name="_Toc1431466"/>
+      <w:bookmarkStart w:id="20" w:name="_Toc1430502"/>
+      <w:bookmarkStart w:id="21" w:name="_Toc1430543"/>
+      <w:bookmarkStart w:id="22" w:name="_Toc1431466"/>
       <w:r>
         <w:rPr>
           <w:rFonts w:hint="cs"/>
@@ -25825,9 +25937,9 @@
         </w:rPr>
         <w:t>فرضیات تحقیق</w:t>
       </w:r>
+      <w:bookmarkEnd w:id="20"/>
       <w:bookmarkEnd w:id="21"/>
       <w:bookmarkEnd w:id="22"/>
-      <w:bookmarkEnd w:id="23"/>
       <w:r>
         <w:rPr>
           <w:rFonts w:hint="cs"/>
@@ -26248,9 +26360,9 @@
           <w:rtl/>
         </w:rPr>
       </w:pPr>
-      <w:bookmarkStart w:id="24" w:name="_Toc1430503"/>
-      <w:bookmarkStart w:id="25" w:name="_Toc1430544"/>
-      <w:bookmarkStart w:id="26" w:name="_Toc1431467"/>
+      <w:bookmarkStart w:id="23" w:name="_Toc1430503"/>
+      <w:bookmarkStart w:id="24" w:name="_Toc1430544"/>
+      <w:bookmarkStart w:id="25" w:name="_Toc1431467"/>
       <w:r>
         <w:rPr>
           <w:rFonts w:hint="cs"/>
@@ -26258,9 +26370,9 @@
         </w:rPr>
         <w:t>مدل تحقیق</w:t>
       </w:r>
+      <w:bookmarkEnd w:id="23"/>
       <w:bookmarkEnd w:id="24"/>
       <w:bookmarkEnd w:id="25"/>
-      <w:bookmarkEnd w:id="26"/>
       <w:r>
         <w:rPr>
           <w:rFonts w:hint="cs"/>
@@ -26681,9 +26793,9 @@
           <w:rtl/>
         </w:rPr>
       </w:pPr>
-      <w:bookmarkStart w:id="27" w:name="_Toc1430504"/>
-      <w:bookmarkStart w:id="28" w:name="_Toc1430545"/>
-      <w:bookmarkStart w:id="29" w:name="_Toc1431468"/>
+      <w:bookmarkStart w:id="26" w:name="_Toc1430504"/>
+      <w:bookmarkStart w:id="27" w:name="_Toc1430545"/>
+      <w:bookmarkStart w:id="28" w:name="_Toc1431468"/>
       <w:r>
         <w:rPr>
           <w:rFonts w:hint="cs"/>
@@ -26692,9 +26804,9 @@
         <w:lastRenderedPageBreak/>
         <w:t>تعاریف عملیاتی متغییرها و واژه‌های کلیدی</w:t>
       </w:r>
+      <w:bookmarkEnd w:id="26"/>
       <w:bookmarkEnd w:id="27"/>
       <w:bookmarkEnd w:id="28"/>
-      <w:bookmarkEnd w:id="29"/>
       <w:r>
         <w:rPr>
           <w:rFonts w:hint="cs"/>
@@ -29308,9 +29420,9 @@
           <w:rtl/>
         </w:rPr>
       </w:pPr>
-      <w:bookmarkStart w:id="30" w:name="_Toc1430505"/>
-      <w:bookmarkStart w:id="31" w:name="_Toc1430546"/>
-      <w:bookmarkStart w:id="32" w:name="_Toc1431469"/>
+      <w:bookmarkStart w:id="29" w:name="_Toc1430505"/>
+      <w:bookmarkStart w:id="30" w:name="_Toc1430546"/>
+      <w:bookmarkStart w:id="31" w:name="_Toc1431469"/>
       <w:r>
         <w:rPr>
           <w:rFonts w:hint="cs"/>
@@ -29319,9 +29431,9 @@
         <w:lastRenderedPageBreak/>
         <w:t>روش تحقیق</w:t>
       </w:r>
+      <w:bookmarkEnd w:id="29"/>
       <w:bookmarkEnd w:id="30"/>
       <w:bookmarkEnd w:id="31"/>
-      <w:bookmarkEnd w:id="32"/>
     </w:p>
     <w:p>
       <w:pPr>
@@ -29694,35 +29806,80 @@
         <w:rPr>
           <w:rtl/>
         </w:rPr>
-        <w:t xml:space="preserve"> آشنا شود.( ک</w:t>
-      </w:r>
-      <w:r>
-        <w:rPr>
-          <w:rFonts w:hint="cs"/>
-          <w:rtl/>
-        </w:rPr>
-        <w:t>ی</w:t>
-      </w:r>
-      <w:r>
-        <w:rPr>
-          <w:rFonts w:hint="eastAsia"/>
-          <w:rtl/>
-        </w:rPr>
-        <w:t>و</w:t>
-      </w:r>
-      <w:r>
-        <w:rPr>
-          <w:rFonts w:hint="cs"/>
-          <w:rtl/>
-        </w:rPr>
-        <w:t>ی</w:t>
-      </w:r>
-      <w:r>
-        <w:rPr>
-          <w:rtl/>
-        </w:rPr>
-        <w:t xml:space="preserve"> و کامپنهود، ۱۳۹۴، ۳۷)</w:t>
-      </w:r>
+        <w:t xml:space="preserve"> آشنا شود</w:t>
+      </w:r>
+      <w:r>
+        <w:rPr>
+          <w:rFonts w:hint="cs"/>
+          <w:rtl/>
+        </w:rPr>
+        <w:t xml:space="preserve"> </w:t>
+      </w:r>
+      <w:sdt>
+        <w:sdtPr>
+          <w:rPr>
+            <w:rFonts w:hint="cs"/>
+            <w:rtl/>
+          </w:rPr>
+          <w:id w:val="-468207435"/>
+          <w:citation/>
+        </w:sdtPr>
+        <w:sdtContent>
+          <w:r>
+            <w:rPr>
+              <w:rtl/>
+            </w:rPr>
+            <w:fldChar w:fldCharType="begin"/>
+          </w:r>
+          <w:r>
+            <w:instrText>CITATION</w:instrText>
+          </w:r>
+          <w:r>
+            <w:rPr>
+              <w:rtl/>
+            </w:rPr>
+            <w:instrText xml:space="preserve"> کیو \</w:instrText>
+          </w:r>
+          <w:r>
+            <w:instrText>p 37 \l 1065</w:instrText>
+          </w:r>
+          <w:r>
+            <w:rPr>
+              <w:rtl/>
+            </w:rPr>
+            <w:instrText xml:space="preserve"> </w:instrText>
+          </w:r>
+          <w:r>
+            <w:rPr>
+              <w:rtl/>
+            </w:rPr>
+            <w:fldChar w:fldCharType="separate"/>
+          </w:r>
+          <w:r>
+            <w:rPr>
+              <w:rFonts w:hint="cs"/>
+              <w:noProof/>
+              <w:rtl/>
+            </w:rPr>
+            <w:t>(کیوی &amp; کامپنهود، 1394، ص. 37)</w:t>
+          </w:r>
+          <w:r>
+            <w:rPr>
+              <w:rtl/>
+            </w:rPr>
+            <w:fldChar w:fldCharType="end"/>
+          </w:r>
+        </w:sdtContent>
+      </w:sdt>
+      <w:r>
+        <w:rPr>
+          <w:rFonts w:hint="cs"/>
+          <w:rtl/>
+        </w:rPr>
+        <w:t>.</w:t>
+      </w:r>
+      <w:bookmarkStart w:id="32" w:name="_GoBack"/>
+      <w:bookmarkEnd w:id="32"/>
     </w:p>
     <w:p>
       <w:pPr>
@@ -31776,7 +31933,7 @@
           <w:lang w:bidi="ar-SA"/>
         </w:rPr>
         <w:drawing>
-          <wp:inline distT="0" distB="0" distL="0" distR="0" wp14:anchorId="57AC2739" wp14:editId="02699E9C">
+          <wp:inline distT="0" distB="0" distL="0" distR="0" wp14:anchorId="69A71BB2" wp14:editId="4ADE5CB2">
             <wp:extent cx="5400040" cy="942975"/>
             <wp:effectExtent l="0" t="0" r="0" b="0"/>
             <wp:docPr id="10" name="Picture 10" descr="https://s3.amazonaws.com/launchgood/project%2F3283%2Fbody%2Fproject-2972-body-divider.png"/>
@@ -32796,7 +32953,7 @@
           <w:lang w:bidi="ar-SA"/>
         </w:rPr>
         <w:drawing>
-          <wp:inline distT="0" distB="0" distL="0" distR="0" wp14:anchorId="28F6858A" wp14:editId="146DC1D3">
+          <wp:inline distT="0" distB="0" distL="0" distR="0" wp14:anchorId="4F96FB1F" wp14:editId="6E2CA1A9">
             <wp:extent cx="5400040" cy="942975"/>
             <wp:effectExtent l="0" t="0" r="0" b="0"/>
             <wp:docPr id="11" name="Picture 11" descr="https://s3.amazonaws.com/launchgood/project%2F3283%2Fbody%2Fproject-2972-body-divider.png"/>
@@ -34792,7 +34949,7 @@
           <w:lang w:bidi="ar-SA"/>
         </w:rPr>
         <w:drawing>
-          <wp:inline distT="0" distB="0" distL="0" distR="0" wp14:anchorId="51B17918" wp14:editId="207F6576">
+          <wp:inline distT="0" distB="0" distL="0" distR="0" wp14:anchorId="4142C296" wp14:editId="392FC770">
             <wp:extent cx="5400040" cy="3150235"/>
             <wp:effectExtent l="0" t="0" r="10160" b="12065"/>
             <wp:docPr id="3" name="Chart 3"/>
@@ -35917,7 +36074,7 @@
           <w:lang w:bidi="ar-SA"/>
         </w:rPr>
         <w:drawing>
-          <wp:inline distT="0" distB="0" distL="0" distR="0" wp14:anchorId="52642E3E" wp14:editId="684EDA36">
+          <wp:inline distT="0" distB="0" distL="0" distR="0" wp14:anchorId="7902F072" wp14:editId="00CF40AD">
             <wp:extent cx="5400040" cy="942975"/>
             <wp:effectExtent l="0" t="0" r="0" b="0"/>
             <wp:docPr id="12" name="Picture 12" descr="https://s3.amazonaws.com/launchgood/project%2F3283%2Fbody%2Fproject-2972-body-divider.png"/>
@@ -37130,7 +37287,7 @@
           <w:lang w:bidi="ar-SA"/>
         </w:rPr>
         <w:drawing>
-          <wp:inline distT="0" distB="0" distL="0" distR="0" wp14:anchorId="341633B7" wp14:editId="52CAD51C">
+          <wp:inline distT="0" distB="0" distL="0" distR="0" wp14:anchorId="29F0D8AF" wp14:editId="17B56F05">
             <wp:extent cx="3139920" cy="2390386"/>
             <wp:effectExtent l="0" t="0" r="3810" b="0"/>
             <wp:docPr id="1" name="Picture 1"/>
@@ -37677,7 +37834,7 @@
           <w:lang w:bidi="ar-SA"/>
         </w:rPr>
         <w:drawing>
-          <wp:inline distT="0" distB="0" distL="0" distR="0" wp14:anchorId="4A5E8703" wp14:editId="276E50E3">
+          <wp:inline distT="0" distB="0" distL="0" distR="0" wp14:anchorId="2670CFB3" wp14:editId="50DCBCB0">
             <wp:extent cx="5400040" cy="942975"/>
             <wp:effectExtent l="0" t="0" r="0" b="0"/>
             <wp:docPr id="13" name="Picture 13" descr="https://s3.amazonaws.com/launchgood/project%2F3283%2Fbody%2Fproject-2972-body-divider.png"/>
@@ -40349,7 +40506,7 @@
           <w:lang w:bidi="ar-SA"/>
         </w:rPr>
         <w:drawing>
-          <wp:inline distT="0" distB="0" distL="0" distR="0" wp14:anchorId="4E21E34A" wp14:editId="05196B06">
+          <wp:inline distT="0" distB="0" distL="0" distR="0" wp14:anchorId="3F3F860A" wp14:editId="0306048E">
             <wp:extent cx="5400040" cy="942975"/>
             <wp:effectExtent l="0" t="0" r="0" b="0"/>
             <wp:docPr id="14" name="Picture 14" descr="https://s3.amazonaws.com/launchgood/project%2F3283%2Fbody%2Fproject-2972-body-divider.png"/>
@@ -40558,6 +40715,13 @@
         </w:rPr>
       </w:pPr>
     </w:p>
+    <w:p>
+      <w:pPr>
+        <w:rPr>
+          <w:rtl/>
+        </w:rPr>
+      </w:pPr>
+    </w:p>
     <w:sdt>
       <w:sdtPr>
         <w:id w:val="-751659911"/>
@@ -40653,6 +40817,67 @@
                 <w:rPr>
                   <w:noProof/>
                 </w:rPr>
+                <w:t xml:space="preserve">Ahmad, M. M., &amp; Cuenca, R. P. (2013). Critical success factors for ERP implementation in SMEs. </w:t>
+              </w:r>
+              <w:r>
+                <w:rPr>
+                  <w:i/>
+                  <w:iCs/>
+                  <w:noProof/>
+                </w:rPr>
+                <w:t>Robotics and Computer-Integrated Manufacturing, 29</w:t>
+              </w:r>
+              <w:r>
+                <w:rPr>
+                  <w:noProof/>
+                </w:rPr>
+                <w:t>, 104-111. doi:10.1016/j.rcim.2012.04.019</w:t>
+              </w:r>
+            </w:p>
+            <w:p>
+              <w:pPr>
+                <w:pStyle w:val="Bibliography"/>
+                <w:bidi w:val="0"/>
+                <w:ind w:left="720" w:hanging="720"/>
+                <w:rPr>
+                  <w:noProof/>
+                </w:rPr>
+              </w:pPr>
+              <w:r>
+                <w:rPr>
+                  <w:noProof/>
+                </w:rPr>
+                <w:t xml:space="preserve">Gudienė, N., Banaitis, A., Banaitienė, N., &amp; Lopes, J. (2013). Development of a Conceptual Critical Success Factors Model for Construction Projects: A Case of Lithuania. </w:t>
+              </w:r>
+              <w:r>
+                <w:rPr>
+                  <w:i/>
+                  <w:iCs/>
+                  <w:noProof/>
+                </w:rPr>
+                <w:t>Procedia Engineering, 57</w:t>
+              </w:r>
+              <w:r>
+                <w:rPr>
+                  <w:noProof/>
+                </w:rPr>
+                <w:t>, 392-397. doi:10.1016/j.proeng.2013.04.051</w:t>
+              </w:r>
+            </w:p>
+            <w:p>
+              <w:pPr>
+                <w:pStyle w:val="Bibliography"/>
+                <w:bidi w:val="0"/>
+                <w:ind w:left="720" w:hanging="720"/>
+                <w:rPr>
+                  <w:noProof/>
+                </w:rPr>
+              </w:pPr>
+              <w:r>
+                <w:rPr>
+                  <w:noProof/>
+                </w:rPr>
+                <w:lastRenderedPageBreak/>
                 <w:t xml:space="preserve">Molla, A., &amp; Licker, P. S. (2001). E-Commerce Systems Success: An Attempt to Extend and Respecify the Delone and MaClean Model of IS Success. </w:t>
               </w:r>
               <w:r>
@@ -40697,7 +40922,37 @@
                 <w:rPr>
                   <w:noProof/>
                 </w:rPr>
-                <w:t>, 103-118.</w:t>
+                <w:t>, 103-118. doi:10.1016/S0378-7206(96)01075-0</w:t>
+              </w:r>
+            </w:p>
+            <w:p>
+              <w:pPr>
+                <w:pStyle w:val="Bibliography"/>
+                <w:bidi w:val="0"/>
+                <w:ind w:left="720" w:hanging="720"/>
+                <w:rPr>
+                  <w:noProof/>
+                </w:rPr>
+              </w:pPr>
+              <w:r>
+                <w:rPr>
+                  <w:noProof/>
+                </w:rPr>
+                <w:t xml:space="preserve">Schueffel, P. (2017). Taming the Beast: A Scientific Definition of Fintech. </w:t>
+              </w:r>
+              <w:r>
+                <w:rPr>
+                  <w:i/>
+                  <w:iCs/>
+                  <w:noProof/>
+                </w:rPr>
+                <w:t>Journal of Innovation Management, 4</w:t>
+              </w:r>
+              <w:r>
+                <w:rPr>
+                  <w:noProof/>
+                </w:rPr>
+                <w:t>, 32-54. doi:10.24840/2183-0606_004.004_0004</w:t>
               </w:r>
             </w:p>
             <w:p>
@@ -42370,7 +42625,7 @@
         <w:noProof/>
         <w:rtl/>
       </w:rPr>
-      <w:t>3</w:t>
+      <w:t>11</w:t>
     </w:r>
     <w:r>
       <w:fldChar w:fldCharType="end"/>
@@ -49172,7 +49427,7 @@
     <b:City>تهران</b:City>
     <b:Publisher>توتیا</b:Publisher>
     <b:LCID>fa-IR</b:LCID>
-    <b:RefOrder>5</b:RefOrder>
+    <b:RefOrder>7</b:RefOrder>
   </b:Source>
   <b:Source>
     <b:Tag>قوچ95</b:Tag>
@@ -49194,7 +49449,7 @@
     </b:Author>
     <b:Pages>21</b:Pages>
     <b:LCID>fa-IR</b:LCID>
-    <b:RefOrder>6</b:RefOrder>
+    <b:RefOrder>8</b:RefOrder>
   </b:Source>
   <b:Source>
     <b:Tag>Ste</b:Tag>
@@ -49253,27 +49508,6 @@
     <b:RefOrder>2</b:RefOrder>
   </b:Source>
   <b:Source>
-    <b:Tag>Saa96</b:Tag>
-    <b:SourceType>JournalArticle</b:SourceType>
-    <b:Guid>{3F0E5028-5978-4181-9B75-33A231FCE5F4}</b:Guid>
-    <b:LCID>en-US</b:LCID>
-    <b:Title>An expanded instrument for evaluating information system success</b:Title>
-    <b:JournalName>Information &amp; Management</b:JournalName>
-    <b:Year>1996</b:Year>
-    <b:Pages>103-118</b:Pages>
-    <b:Author>
-      <b:Author>
-        <b:NameList>
-          <b:Person>
-            <b:Last>Saarinen</b:Last>
-            <b:First>Timo</b:First>
-          </b:Person>
-        </b:NameList>
-      </b:Author>
-    </b:Author>
-    <b:RefOrder>3</b:RefOrder>
-  </b:Source>
-  <b:Source>
     <b:Tag>Dev13</b:Tag>
     <b:SourceType>JournalArticle</b:SourceType>
     <b:Guid>{C342E2A2-4CCC-46D0-B9E0-0E4C7D1867DC}</b:Guid>
@@ -49308,6 +49542,80 @@
     </b:Author>
     <b:RefOrder>4</b:RefOrder>
   </b:Source>
+  <b:Source>
+    <b:Tag>Saa96</b:Tag>
+    <b:SourceType>JournalArticle</b:SourceType>
+    <b:Guid>{D38324B7-EABF-4702-BE26-9A368E1CF3AB}</b:Guid>
+    <b:LCID>en-US</b:LCID>
+    <b:Title>An expanded instrument for evaluating information system success</b:Title>
+    <b:JournalName>Information &amp; Management</b:JournalName>
+    <b:Year>1996</b:Year>
+    <b:Pages>103-118</b:Pages>
+    <b:Author>
+      <b:Author>
+        <b:NameList>
+          <b:Person>
+            <b:Last>Saarinen</b:Last>
+            <b:First>Timo</b:First>
+          </b:Person>
+        </b:NameList>
+      </b:Author>
+    </b:Author>
+    <b:DOI>10.1016/S0378-7206(96)01075-0</b:DOI>
+    <b:RefOrder>3</b:RefOrder>
+  </b:Source>
+  <b:Source>
+    <b:Tag>Tam</b:Tag>
+    <b:SourceType>JournalArticle</b:SourceType>
+    <b:Guid>{616E6044-BE2E-4DCA-B1FE-F4F7DB3A8946}</b:Guid>
+    <b:Title>Taming the Beast: A Scientific Definition of Fintech</b:Title>
+    <b:DOI>10.24840/2183-0606_004.004_0004</b:DOI>
+    <b:LCID>en-US</b:LCID>
+    <b:JournalName>Journal of Innovation Management</b:JournalName>
+    <b:Year>2017</b:Year>
+    <b:Pages>32-54</b:Pages>
+    <b:Author>
+      <b:Author>
+        <b:NameList>
+          <b:Person>
+            <b:Last>Schueffel</b:Last>
+            <b:First>Patrick</b:First>
+          </b:Person>
+        </b:NameList>
+      </b:Author>
+    </b:Author>
+    <b:Volume>4</b:Volume>
+    <b:RefOrder>6</b:RefOrder>
+  </b:Source>
+  <b:Source>
+    <b:Tag>Cri</b:Tag>
+    <b:SourceType>JournalArticle</b:SourceType>
+    <b:Guid>{847E7DD1-9BEC-4DDA-A9F4-B72539B1BEC0}</b:Guid>
+    <b:Title>Critical success factors for ERP implementation in SMEs</b:Title>
+    <b:JournalName>Robotics and Computer-Integrated Manufacturing</b:JournalName>
+    <b:Year>2013</b:Year>
+    <b:Pages>104-111</b:Pages>
+    <b:Author>
+      <b:Author>
+        <b:NameList>
+          <b:Person>
+            <b:Last>Ahmad</b:Last>
+            <b:Middle>Munir</b:Middle>
+            <b:First>M</b:First>
+          </b:Person>
+          <b:Person>
+            <b:Last>Cuenca</b:Last>
+            <b:Middle>Pinedo</b:Middle>
+            <b:First>Ruben</b:First>
+          </b:Person>
+        </b:NameList>
+      </b:Author>
+    </b:Author>
+    <b:Volume>29</b:Volume>
+    <b:LCID>en-US</b:LCID>
+    <b:DOI>10.1016/j.rcim.2012.04.019</b:DOI>
+    <b:RefOrder>5</b:RefOrder>
+  </b:Source>
 </b:Sources>
 </file>
 
@@ -49320,7 +49628,7 @@
 </file>
 
 <file path=customXml/itemProps2.xml><?xml version="1.0" encoding="utf-8"?>
-<ds:datastoreItem xmlns:ds="http://schemas.openxmlformats.org/officeDocument/2006/customXml" ds:itemID="{71593B50-BF39-4995-B939-E229EAD4ED06}">
+<ds:datastoreItem xmlns:ds="http://schemas.openxmlformats.org/officeDocument/2006/customXml" ds:itemID="{8D6AB94A-4B8B-4421-BF65-FF669538EC0A}">
   <ds:schemaRefs>
     <ds:schemaRef ds:uri="http://schemas.openxmlformats.org/officeDocument/2006/bibliography"/>
   </ds:schemaRefs>

</xml_diff>